<commit_message>
Update Methodology and results sections.docx
</commit_message>
<xml_diff>
--- a/documents/Methodology and results sections.docx
+++ b/documents/Methodology and results sections.docx
@@ -552,9 +552,98 @@
     <w:p>
       <w:pPr>
         <w:spacing w:after="0" w:line="480" w:lineRule="auto"/>
-      </w:pPr>
-      <w:r>
-        <w:t>We did not find evidence that state and time fixed lagged union participation influences on the distribution of income. However, we did find evidence that lagged percent with a bachelor’s degrees, lagged average yearly unemployment, and homeownership rate influence the distribution of income.</w:t>
+        <w:ind w:firstLine="720"/>
+      </w:pPr>
+      <w:r>
+        <w:t>Our overall model is statistically significant</w:t>
+      </w:r>
+      <w:r>
+        <w:t xml:space="preserve"> with a P-value of </w:t>
+      </w:r>
+      <w:r>
+        <w:t>0.00094561</w:t>
+      </w:r>
+      <w:r>
+        <w:t xml:space="preserve">. </w:t>
+      </w:r>
+      <w:r>
+        <w:t xml:space="preserve">We did not find </w:t>
+      </w:r>
+      <w:r>
+        <w:t xml:space="preserve">statistically significant </w:t>
+      </w:r>
+      <w:r>
+        <w:t>evidence</w:t>
+      </w:r>
+      <w:r>
+        <w:t xml:space="preserve"> our primary variable of interest,</w:t>
+      </w:r>
+      <w:r>
+        <w:t xml:space="preserve"> lagged union participation</w:t>
+      </w:r>
+      <w:r>
+        <w:t>,</w:t>
+      </w:r>
+      <w:r>
+        <w:t xml:space="preserve"> influences on the distribution of income</w:t>
+      </w:r>
+      <w:r>
+        <w:t>, holding all other variables constant</w:t>
+      </w:r>
+      <w:r>
+        <w:t>.</w:t>
+      </w:r>
+      <w:r>
+        <w:t xml:space="preserve"> Based on this, our hypothesis that increases in union participation would lead to decreases in the Gini index is unfounded. </w:t>
+      </w:r>
+      <w:r>
+        <w:t>However, we did find</w:t>
+      </w:r>
+      <w:r>
+        <w:t xml:space="preserve"> statistically significant</w:t>
+      </w:r>
+      <w:r>
+        <w:t xml:space="preserve"> evidence that lagged percent with a bachelor’s degrees, lagged average yearly unemployment, and homeownership rate influence</w:t>
+      </w:r>
+      <w:r>
+        <w:t>s</w:t>
+      </w:r>
+      <w:r>
+        <w:t xml:space="preserve"> the distribution of income</w:t>
+      </w:r>
+      <w:r>
+        <w:t xml:space="preserve">, holding all other </w:t>
+      </w:r>
+      <w:r>
+        <w:lastRenderedPageBreak/>
+        <w:t>variables constant</w:t>
+      </w:r>
+      <w:r>
+        <w:t>.</w:t>
+      </w:r>
+      <w:r>
+        <w:t xml:space="preserve"> </w:t>
+      </w:r>
+      <w:r>
+        <w:t>The coefficients on lagged percent with a bachelor’s degrees, lagged average yearly unemployment, and homeownership rate do have the expected sign</w:t>
+      </w:r>
+      <w:r>
+        <w:t>s</w:t>
+      </w:r>
+      <w:r>
+        <w:t>.</w:t>
+      </w:r>
+      <w:r>
+        <w:t xml:space="preserve"> Which is positive </w:t>
+      </w:r>
+      <w:r>
+        <w:t>signal</w:t>
+      </w:r>
+      <w:r>
+        <w:t xml:space="preserve"> about the specification of our model. </w:t>
+      </w:r>
+      <w:r>
+        <w:t xml:space="preserve">However, none of these variables seem to have economic significance, as the variables have very small effect sizes. </w:t>
       </w:r>
       <w:bookmarkStart w:id="0" w:name="_GoBack"/>
       <w:bookmarkEnd w:id="0"/>

</xml_diff>